<commit_message>
Continued Labelling of Variables
</commit_message>
<xml_diff>
--- a/Docs/coding help from professor stata.docx
+++ b/Docs/coding help from professor stata.docx
@@ -5985,25 +5985,24 @@
     <w:p/>
     <w:p>
       <w:r>
-        <w:t xml:space="preserve">. tab </w:t>
-      </w:r>
-      <w:proofErr w:type="spellStart"/>
-      <w:r>
-        <w:t>balck</w:t>
-      </w:r>
-      <w:proofErr w:type="spellEnd"/>
-    </w:p>
-    <w:p>
-      <w:r>
-        <w:t xml:space="preserve">variable </w:t>
-      </w:r>
-      <w:proofErr w:type="spellStart"/>
-      <w:r>
-        <w:t>balck</w:t>
-      </w:r>
-      <w:proofErr w:type="spellEnd"/>
-      <w:r>
-        <w:t xml:space="preserve"> not found</w:t>
+        <w:t>. tab b</w:t>
+      </w:r>
+      <w:r>
+        <w:t>la</w:t>
+      </w:r>
+      <w:r>
+        <w:t>ck</w:t>
+      </w:r>
+    </w:p>
+    <w:p>
+      <w:r>
+        <w:t>variable b</w:t>
+      </w:r>
+      <w:r>
+        <w:t>la</w:t>
+      </w:r>
+      <w:r>
+        <w:t>ck not found</w:t>
       </w:r>
     </w:p>
     <w:p>

</xml_diff>